<commit_message>
Update documentation for recent command enhancements.
</commit_message>
<xml_diff>
--- a/doc/UserManual/Word/60_Command_CalculateTimeSeriesStatistic.docx
+++ b/doc/UserManual/Word/60_Command_CalculateTimeSeriesStatistic.docx
@@ -74,34 +74,31 @@
         <w:t>.0</w:t>
       </w:r>
       <w:r>
+        <w:t>6</w:t>
+      </w:r>
+      <w:r>
+        <w:t>, 20</w:t>
+      </w:r>
+      <w:r>
+        <w:t>1</w:t>
+      </w:r>
+      <w:r>
+        <w:t>5</w:t>
+      </w:r>
+      <w:r>
+        <w:t>-</w:t>
+      </w:r>
+      <w:r>
         <w:t>0</w:t>
       </w:r>
       <w:r>
-        <w:t>, 20</w:t>
-      </w:r>
-      <w:r>
-        <w:t>1</w:t>
-      </w:r>
-      <w:r>
-        <w:t>5</w:t>
+        <w:t>6</w:t>
       </w:r>
       <w:r>
         <w:t>-</w:t>
       </w:r>
       <w:r>
-        <w:t>0</w:t>
-      </w:r>
-      <w:r>
-        <w:t>5</w:t>
-      </w:r>
-      <w:r>
-        <w:t>-</w:t>
-      </w:r>
-      <w:r>
-        <w:t>3</w:t>
-      </w:r>
-      <w:r>
-        <w:t>1</w:t>
+        <w:t>22</w:t>
       </w:r>
     </w:p>
     <w:p>
@@ -1201,10 +1198,7 @@
               <w:t>, if processing an ensemble.</w:t>
             </w:r>
             <w:r>
-              <w:t xml:space="preserve">  </w:t>
-            </w:r>
-            <w:r>
-              <w:t xml:space="preserve">Can be specified with processor </w:t>
+              <w:t xml:space="preserve">  Can be specified with processor </w:t>
             </w:r>
             <w:r>
               <w:rPr>
@@ -1761,6 +1755,28 @@
             <w:r>
               <w:t xml:space="preserve">, </w:t>
             </w:r>
+            <w:proofErr w:type="gramStart"/>
+            <w:r>
+              <w:rPr>
+                <w:rStyle w:val="RTiSWDocLiteralText"/>
+              </w:rPr>
+              <w:t>Last</w:t>
+            </w:r>
+            <w:proofErr w:type="gramEnd"/>
+            <w:r>
+              <w:t xml:space="preserve">, </w:t>
+            </w:r>
+            <w:proofErr w:type="spellStart"/>
+            <w:r>
+              <w:rPr>
+                <w:rStyle w:val="RTiSWDocLiteralText"/>
+              </w:rPr>
+              <w:t>LastNonmissing</w:t>
+            </w:r>
+            <w:proofErr w:type="spellEnd"/>
+            <w:r>
+              <w:t xml:space="preserve">, </w:t>
+            </w:r>
             <w:proofErr w:type="spellStart"/>
             <w:r>
               <w:rPr>
@@ -1962,10 +1978,7 @@
               <w:t>Identifier for table that receives the statistic.  An existing table can be specified.  If not found, a new table will be created.</w:t>
             </w:r>
             <w:r>
-              <w:t xml:space="preserve">  </w:t>
-            </w:r>
-            <w:r>
-              <w:t xml:space="preserve">Can be specified with processor </w:t>
+              <w:t xml:space="preserve">  Can be specified with processor </w:t>
             </w:r>
             <w:r>
               <w:rPr>
@@ -2051,15 +2064,7 @@
               <w:t>%</w:t>
             </w:r>
             <w:r>
-              <w:t xml:space="preserve"> </w:t>
-            </w:r>
-            <w:proofErr w:type="spellStart"/>
-            <w:r>
-              <w:t>specifiers</w:t>
-            </w:r>
-            <w:proofErr w:type="spellEnd"/>
-            <w:r>
-              <w:t xml:space="preserve"> (e.g., </w:t>
+              <w:t xml:space="preserve"> specifiers (e.g., </w:t>
             </w:r>
             <w:r>
               <w:rPr>
@@ -2239,8 +2244,6 @@
               </w:rPr>
               <w:t>and</w:t>
             </w:r>
-            <w:bookmarkStart w:id="1" w:name="_GoBack"/>
-            <w:bookmarkEnd w:id="1"/>
             <w:proofErr w:type="gramEnd"/>
             <w:r>
               <w:t xml:space="preserve"> use time series </w:t>
@@ -2252,15 +2255,7 @@
               <w:t>%</w:t>
             </w:r>
             <w:r>
-              <w:t xml:space="preserve"> </w:t>
-            </w:r>
-            <w:proofErr w:type="spellStart"/>
-            <w:r>
-              <w:t>specifiers</w:t>
-            </w:r>
-            <w:proofErr w:type="spellEnd"/>
-            <w:r>
-              <w:t xml:space="preserve"> (e.g., </w:t>
+              <w:t xml:space="preserve"> specifiers (e.g., </w:t>
             </w:r>
             <w:r>
               <w:rPr>
@@ -2448,7 +2443,7 @@
     <w:p/>
     <w:tbl>
       <w:tblPr>
-        <w:tblW w:w="9445" w:type="dxa"/>
+        <w:tblW w:w="10795" w:type="dxa"/>
         <w:jc w:val="center"/>
         <w:tblBorders>
           <w:top w:val="single" w:sz="4" w:space="0" w:color="auto"/>
@@ -2458,27 +2453,40 @@
           <w:insideH w:val="single" w:sz="4" w:space="0" w:color="auto"/>
           <w:insideV w:val="single" w:sz="4" w:space="0" w:color="auto"/>
         </w:tblBorders>
+        <w:tblLayout w:type="fixed"/>
         <w:tblLook w:val="0000" w:firstRow="0" w:lastRow="0" w:firstColumn="0" w:lastColumn="0" w:noHBand="0" w:noVBand="0"/>
       </w:tblPr>
       <w:tblGrid>
-        <w:gridCol w:w="2857"/>
-        <w:gridCol w:w="4885"/>
-        <w:gridCol w:w="1703"/>
+        <w:gridCol w:w="2335"/>
+        <w:gridCol w:w="5760"/>
+        <w:gridCol w:w="1080"/>
+        <w:gridCol w:w="1620"/>
       </w:tblGrid>
       <w:tr>
         <w:trPr>
+          <w:trHeight w:val="719"/>
           <w:tblHeader/>
           <w:jc w:val="center"/>
         </w:trPr>
         <w:tc>
           <w:tcPr>
-            <w:tcW w:w="2857" w:type="dxa"/>
+            <w:tcW w:w="2335" w:type="dxa"/>
             <w:shd w:val="clear" w:color="auto" w:fill="C0C0C0"/>
           </w:tcPr>
           <w:p>
             <w:pPr>
               <w:pStyle w:val="RTiSWDocTableHeading"/>
             </w:pPr>
+          </w:p>
+          <w:p>
+            <w:pPr>
+              <w:pStyle w:val="RTiSWDocTableHeading"/>
+            </w:pPr>
+          </w:p>
+          <w:p>
+            <w:pPr>
+              <w:pStyle w:val="RTiSWDocTableHeading"/>
+            </w:pPr>
             <w:r>
               <w:t>Statistic</w:t>
             </w:r>
@@ -2486,13 +2494,23 @@
         </w:tc>
         <w:tc>
           <w:tcPr>
-            <w:tcW w:w="4885" w:type="dxa"/>
+            <w:tcW w:w="5760" w:type="dxa"/>
             <w:shd w:val="clear" w:color="auto" w:fill="C0C0C0"/>
           </w:tcPr>
           <w:p>
             <w:pPr>
               <w:pStyle w:val="RTiSWDocTableHeading"/>
             </w:pPr>
+          </w:p>
+          <w:p>
+            <w:pPr>
+              <w:pStyle w:val="RTiSWDocTableHeading"/>
+            </w:pPr>
+          </w:p>
+          <w:p>
+            <w:pPr>
+              <w:pStyle w:val="RTiSWDocTableHeading"/>
+            </w:pPr>
             <w:r>
               <w:t>Description</w:t>
             </w:r>
@@ -2500,9 +2518,36 @@
         </w:tc>
         <w:tc>
           <w:tcPr>
-            <w:tcW w:w="1703" w:type="dxa"/>
+            <w:tcW w:w="1080" w:type="dxa"/>
             <w:shd w:val="clear" w:color="auto" w:fill="C0C0C0"/>
           </w:tcPr>
+          <w:p>
+            <w:pPr>
+              <w:pStyle w:val="RTiSWDocTableHeading"/>
+              <w:rPr>
+                <w:sz w:val="18"/>
+                <w:szCs w:val="18"/>
+              </w:rPr>
+            </w:pPr>
+            <w:r>
+              <w:rPr>
+                <w:sz w:val="18"/>
+                <w:szCs w:val="18"/>
+              </w:rPr>
+              <w:t>Analysis Window Allowed?</w:t>
+            </w:r>
+          </w:p>
+        </w:tc>
+        <w:tc>
+          <w:tcPr>
+            <w:tcW w:w="1620" w:type="dxa"/>
+            <w:shd w:val="clear" w:color="auto" w:fill="C0C0C0"/>
+          </w:tcPr>
+          <w:p>
+            <w:pPr>
+              <w:pStyle w:val="RTiSWDocTableHeading"/>
+            </w:pPr>
+          </w:p>
           <w:p>
             <w:pPr>
               <w:pStyle w:val="RTiSWDocTableHeading"/>
@@ -2519,7 +2564,7 @@
         </w:trPr>
         <w:tc>
           <w:tcPr>
-            <w:tcW w:w="2857" w:type="dxa"/>
+            <w:tcW w:w="2335" w:type="dxa"/>
           </w:tcPr>
           <w:p>
             <w:pPr>
@@ -2537,7 +2582,7 @@
         </w:tc>
         <w:tc>
           <w:tcPr>
-            <w:tcW w:w="4885" w:type="dxa"/>
+            <w:tcW w:w="5760" w:type="dxa"/>
           </w:tcPr>
           <w:p>
             <w:r>
@@ -2547,7 +2592,22 @@
         </w:tc>
         <w:tc>
           <w:tcPr>
-            <w:tcW w:w="1703" w:type="dxa"/>
+            <w:tcW w:w="1080" w:type="dxa"/>
+          </w:tcPr>
+          <w:p>
+            <w:pPr>
+              <w:rPr>
+                <w:rStyle w:val="RTiSWDocLiteralText"/>
+              </w:rPr>
+            </w:pPr>
+            <w:r>
+              <w:t>Yes</w:t>
+            </w:r>
+          </w:p>
+        </w:tc>
+        <w:tc>
+          <w:tcPr>
+            <w:tcW w:w="1620" w:type="dxa"/>
           </w:tcPr>
           <w:p>
             <w:pPr>
@@ -2564,7 +2624,7 @@
         </w:trPr>
         <w:tc>
           <w:tcPr>
-            <w:tcW w:w="2857" w:type="dxa"/>
+            <w:tcW w:w="2335" w:type="dxa"/>
           </w:tcPr>
           <w:p>
             <w:pPr>
@@ -2590,7 +2650,7 @@
         </w:tc>
         <w:tc>
           <w:tcPr>
-            <w:tcW w:w="4885" w:type="dxa"/>
+            <w:tcW w:w="5760" w:type="dxa"/>
           </w:tcPr>
           <w:p>
             <w:r>
@@ -2600,7 +2660,22 @@
         </w:tc>
         <w:tc>
           <w:tcPr>
-            <w:tcW w:w="1703" w:type="dxa"/>
+            <w:tcW w:w="1080" w:type="dxa"/>
+          </w:tcPr>
+          <w:p>
+            <w:pPr>
+              <w:rPr>
+                <w:rStyle w:val="RTiSWDocLiteralText"/>
+              </w:rPr>
+            </w:pPr>
+            <w:r>
+              <w:t>No</w:t>
+            </w:r>
+          </w:p>
+        </w:tc>
+        <w:tc>
+          <w:tcPr>
+            <w:tcW w:w="1620" w:type="dxa"/>
           </w:tcPr>
           <w:p>
             <w:pPr>
@@ -2617,7 +2692,7 @@
         </w:trPr>
         <w:tc>
           <w:tcPr>
-            <w:tcW w:w="2857" w:type="dxa"/>
+            <w:tcW w:w="2335" w:type="dxa"/>
           </w:tcPr>
           <w:p>
             <w:pPr>
@@ -2643,7 +2718,7 @@
         </w:tc>
         <w:tc>
           <w:tcPr>
-            <w:tcW w:w="4885" w:type="dxa"/>
+            <w:tcW w:w="5760" w:type="dxa"/>
           </w:tcPr>
           <w:p>
             <w:r>
@@ -2653,7 +2728,22 @@
         </w:tc>
         <w:tc>
           <w:tcPr>
-            <w:tcW w:w="1703" w:type="dxa"/>
+            <w:tcW w:w="1080" w:type="dxa"/>
+          </w:tcPr>
+          <w:p>
+            <w:pPr>
+              <w:rPr>
+                <w:rStyle w:val="RTiSWDocLiteralText"/>
+              </w:rPr>
+            </w:pPr>
+            <w:r>
+              <w:t>No</w:t>
+            </w:r>
+          </w:p>
+        </w:tc>
+        <w:tc>
+          <w:tcPr>
+            <w:tcW w:w="1620" w:type="dxa"/>
           </w:tcPr>
           <w:p>
             <w:pPr>
@@ -2670,7 +2760,7 @@
         </w:trPr>
         <w:tc>
           <w:tcPr>
-            <w:tcW w:w="2857" w:type="dxa"/>
+            <w:tcW w:w="2335" w:type="dxa"/>
           </w:tcPr>
           <w:p>
             <w:pPr>
@@ -2697,7 +2787,7 @@
         </w:tc>
         <w:tc>
           <w:tcPr>
-            <w:tcW w:w="4885" w:type="dxa"/>
+            <w:tcW w:w="5760" w:type="dxa"/>
           </w:tcPr>
           <w:p>
             <w:r>
@@ -2707,7 +2797,22 @@
         </w:tc>
         <w:tc>
           <w:tcPr>
-            <w:tcW w:w="1703" w:type="dxa"/>
+            <w:tcW w:w="1080" w:type="dxa"/>
+          </w:tcPr>
+          <w:p>
+            <w:pPr>
+              <w:rPr>
+                <w:rStyle w:val="RTiSWDocLiteralText"/>
+              </w:rPr>
+            </w:pPr>
+            <w:r>
+              <w:t>No</w:t>
+            </w:r>
+          </w:p>
+        </w:tc>
+        <w:tc>
+          <w:tcPr>
+            <w:tcW w:w="1620" w:type="dxa"/>
           </w:tcPr>
           <w:p>
             <w:pPr>
@@ -2724,7 +2829,7 @@
         </w:trPr>
         <w:tc>
           <w:tcPr>
-            <w:tcW w:w="2857" w:type="dxa"/>
+            <w:tcW w:w="2335" w:type="dxa"/>
           </w:tcPr>
           <w:p>
             <w:pPr>
@@ -2745,6 +2850,15 @@
               </w:rPr>
               <w:t>Seq</w:t>
             </w:r>
+            <w:proofErr w:type="spellEnd"/>
+          </w:p>
+          <w:p>
+            <w:pPr>
+              <w:rPr>
+                <w:rStyle w:val="RTiSWDocLiteralText"/>
+              </w:rPr>
+            </w:pPr>
+            <w:proofErr w:type="spellStart"/>
             <w:r>
               <w:rPr>
                 <w:rStyle w:val="RTiSWDocLiteralText"/>
@@ -2756,7 +2870,7 @@
         </w:tc>
         <w:tc>
           <w:tcPr>
-            <w:tcW w:w="4885" w:type="dxa"/>
+            <w:tcW w:w="5760" w:type="dxa"/>
           </w:tcPr>
           <w:p>
             <w:r>
@@ -2766,7 +2880,22 @@
         </w:tc>
         <w:tc>
           <w:tcPr>
-            <w:tcW w:w="1703" w:type="dxa"/>
+            <w:tcW w:w="1080" w:type="dxa"/>
+          </w:tcPr>
+          <w:p>
+            <w:pPr>
+              <w:rPr>
+                <w:rStyle w:val="RTiSWDocLiteralText"/>
+              </w:rPr>
+            </w:pPr>
+            <w:r>
+              <w:t>No</w:t>
+            </w:r>
+          </w:p>
+        </w:tc>
+        <w:tc>
+          <w:tcPr>
+            <w:tcW w:w="1620" w:type="dxa"/>
           </w:tcPr>
           <w:p>
             <w:pPr>
@@ -2783,7 +2912,7 @@
         </w:trPr>
         <w:tc>
           <w:tcPr>
-            <w:tcW w:w="2857" w:type="dxa"/>
+            <w:tcW w:w="2335" w:type="dxa"/>
           </w:tcPr>
           <w:p>
             <w:pPr>
@@ -2804,6 +2933,15 @@
               </w:rPr>
               <w:t>Seq</w:t>
             </w:r>
+            <w:proofErr w:type="spellEnd"/>
+          </w:p>
+          <w:p>
+            <w:pPr>
+              <w:rPr>
+                <w:rStyle w:val="RTiSWDocLiteralText"/>
+              </w:rPr>
+            </w:pPr>
+            <w:proofErr w:type="spellStart"/>
             <w:r>
               <w:rPr>
                 <w:rStyle w:val="RTiSWDocLiteralText"/>
@@ -2815,7 +2953,7 @@
         </w:tc>
         <w:tc>
           <w:tcPr>
-            <w:tcW w:w="4885" w:type="dxa"/>
+            <w:tcW w:w="5760" w:type="dxa"/>
           </w:tcPr>
           <w:p>
             <w:r>
@@ -2825,7 +2963,22 @@
         </w:tc>
         <w:tc>
           <w:tcPr>
-            <w:tcW w:w="1703" w:type="dxa"/>
+            <w:tcW w:w="1080" w:type="dxa"/>
+          </w:tcPr>
+          <w:p>
+            <w:pPr>
+              <w:rPr>
+                <w:rStyle w:val="RTiSWDocLiteralText"/>
+              </w:rPr>
+            </w:pPr>
+            <w:r>
+              <w:t>No</w:t>
+            </w:r>
+          </w:p>
+        </w:tc>
+        <w:tc>
+          <w:tcPr>
+            <w:tcW w:w="1620" w:type="dxa"/>
           </w:tcPr>
           <w:p>
             <w:pPr>
@@ -2842,7 +2995,7 @@
         </w:trPr>
         <w:tc>
           <w:tcPr>
-            <w:tcW w:w="2857" w:type="dxa"/>
+            <w:tcW w:w="2335" w:type="dxa"/>
           </w:tcPr>
           <w:p>
             <w:pPr>
@@ -2863,6 +3016,15 @@
               </w:rPr>
               <w:t>Seq</w:t>
             </w:r>
+            <w:proofErr w:type="spellEnd"/>
+          </w:p>
+          <w:p>
+            <w:pPr>
+              <w:rPr>
+                <w:rStyle w:val="RTiSWDocLiteralText"/>
+              </w:rPr>
+            </w:pPr>
+            <w:proofErr w:type="spellStart"/>
             <w:r>
               <w:rPr>
                 <w:rStyle w:val="RTiSWDocLiteralText"/>
@@ -2880,7 +3042,7 @@
         </w:tc>
         <w:tc>
           <w:tcPr>
-            <w:tcW w:w="4885" w:type="dxa"/>
+            <w:tcW w:w="5760" w:type="dxa"/>
           </w:tcPr>
           <w:p>
             <w:r>
@@ -2890,7 +3052,22 @@
         </w:tc>
         <w:tc>
           <w:tcPr>
-            <w:tcW w:w="1703" w:type="dxa"/>
+            <w:tcW w:w="1080" w:type="dxa"/>
+          </w:tcPr>
+          <w:p>
+            <w:pPr>
+              <w:rPr>
+                <w:rStyle w:val="RTiSWDocLiteralText"/>
+              </w:rPr>
+            </w:pPr>
+            <w:r>
+              <w:t>No</w:t>
+            </w:r>
+          </w:p>
+        </w:tc>
+        <w:tc>
+          <w:tcPr>
+            <w:tcW w:w="1620" w:type="dxa"/>
           </w:tcPr>
           <w:p>
             <w:pPr>
@@ -2907,7 +3084,7 @@
         </w:trPr>
         <w:tc>
           <w:tcPr>
-            <w:tcW w:w="2857" w:type="dxa"/>
+            <w:tcW w:w="2335" w:type="dxa"/>
           </w:tcPr>
           <w:p>
             <w:pPr>
@@ -2945,7 +3122,7 @@
         </w:tc>
         <w:tc>
           <w:tcPr>
-            <w:tcW w:w="4885" w:type="dxa"/>
+            <w:tcW w:w="5760" w:type="dxa"/>
           </w:tcPr>
           <w:p>
             <w:r>
@@ -2955,7 +3132,22 @@
         </w:tc>
         <w:tc>
           <w:tcPr>
-            <w:tcW w:w="1703" w:type="dxa"/>
+            <w:tcW w:w="1080" w:type="dxa"/>
+          </w:tcPr>
+          <w:p>
+            <w:pPr>
+              <w:rPr>
+                <w:rStyle w:val="RTiSWDocLiteralText"/>
+              </w:rPr>
+            </w:pPr>
+            <w:r>
+              <w:t>No</w:t>
+            </w:r>
+          </w:p>
+        </w:tc>
+        <w:tc>
+          <w:tcPr>
+            <w:tcW w:w="1620" w:type="dxa"/>
           </w:tcPr>
           <w:p>
             <w:pPr>
@@ -2972,7 +3164,7 @@
         </w:trPr>
         <w:tc>
           <w:tcPr>
-            <w:tcW w:w="2857" w:type="dxa"/>
+            <w:tcW w:w="2335" w:type="dxa"/>
           </w:tcPr>
           <w:p>
             <w:pPr>
@@ -3010,7 +3202,7 @@
         </w:tc>
         <w:tc>
           <w:tcPr>
-            <w:tcW w:w="4885" w:type="dxa"/>
+            <w:tcW w:w="5760" w:type="dxa"/>
           </w:tcPr>
           <w:p>
             <w:r>
@@ -3020,7 +3212,22 @@
         </w:tc>
         <w:tc>
           <w:tcPr>
-            <w:tcW w:w="1703" w:type="dxa"/>
+            <w:tcW w:w="1080" w:type="dxa"/>
+          </w:tcPr>
+          <w:p>
+            <w:pPr>
+              <w:rPr>
+                <w:rStyle w:val="RTiSWDocLiteralText"/>
+              </w:rPr>
+            </w:pPr>
+            <w:r>
+              <w:t>No</w:t>
+            </w:r>
+          </w:p>
+        </w:tc>
+        <w:tc>
+          <w:tcPr>
+            <w:tcW w:w="1620" w:type="dxa"/>
           </w:tcPr>
           <w:p>
             <w:pPr>
@@ -3037,7 +3244,7 @@
         </w:trPr>
         <w:tc>
           <w:tcPr>
-            <w:tcW w:w="2857" w:type="dxa"/>
+            <w:tcW w:w="2335" w:type="dxa"/>
           </w:tcPr>
           <w:p>
             <w:pPr>
@@ -3075,7 +3282,7 @@
         </w:tc>
         <w:tc>
           <w:tcPr>
-            <w:tcW w:w="4885" w:type="dxa"/>
+            <w:tcW w:w="5760" w:type="dxa"/>
           </w:tcPr>
           <w:p>
             <w:r>
@@ -3085,7 +3292,22 @@
         </w:tc>
         <w:tc>
           <w:tcPr>
-            <w:tcW w:w="1703" w:type="dxa"/>
+            <w:tcW w:w="1080" w:type="dxa"/>
+          </w:tcPr>
+          <w:p>
+            <w:pPr>
+              <w:rPr>
+                <w:rStyle w:val="RTiSWDocLiteralText"/>
+              </w:rPr>
+            </w:pPr>
+            <w:r>
+              <w:t>No</w:t>
+            </w:r>
+          </w:p>
+        </w:tc>
+        <w:tc>
+          <w:tcPr>
+            <w:tcW w:w="1620" w:type="dxa"/>
           </w:tcPr>
           <w:p>
             <w:pPr>
@@ -3102,7 +3324,7 @@
         </w:trPr>
         <w:tc>
           <w:tcPr>
-            <w:tcW w:w="2857" w:type="dxa"/>
+            <w:tcW w:w="2335" w:type="dxa"/>
           </w:tcPr>
           <w:p>
             <w:pPr>
@@ -3122,7 +3344,7 @@
         </w:tc>
         <w:tc>
           <w:tcPr>
-            <w:tcW w:w="4885" w:type="dxa"/>
+            <w:tcW w:w="5760" w:type="dxa"/>
           </w:tcPr>
           <w:p>
             <w:r>
@@ -3142,7 +3364,22 @@
         </w:tc>
         <w:tc>
           <w:tcPr>
-            <w:tcW w:w="1703" w:type="dxa"/>
+            <w:tcW w:w="1080" w:type="dxa"/>
+          </w:tcPr>
+          <w:p>
+            <w:pPr>
+              <w:rPr>
+                <w:rStyle w:val="RTiSWDocLiteralText"/>
+              </w:rPr>
+            </w:pPr>
+            <w:r>
+              <w:t>Yes</w:t>
+            </w:r>
+          </w:p>
+        </w:tc>
+        <w:tc>
+          <w:tcPr>
+            <w:tcW w:w="1620" w:type="dxa"/>
           </w:tcPr>
           <w:p>
             <w:pPr>
@@ -3168,7 +3405,7 @@
         </w:trPr>
         <w:tc>
           <w:tcPr>
-            <w:tcW w:w="2857" w:type="dxa"/>
+            <w:tcW w:w="2335" w:type="dxa"/>
           </w:tcPr>
           <w:p>
             <w:pPr>
@@ -3188,7 +3425,7 @@
         </w:tc>
         <w:tc>
           <w:tcPr>
-            <w:tcW w:w="4885" w:type="dxa"/>
+            <w:tcW w:w="5760" w:type="dxa"/>
           </w:tcPr>
           <w:p>
             <w:r>
@@ -3208,7 +3445,22 @@
         </w:tc>
         <w:tc>
           <w:tcPr>
-            <w:tcW w:w="1703" w:type="dxa"/>
+            <w:tcW w:w="1080" w:type="dxa"/>
+          </w:tcPr>
+          <w:p>
+            <w:pPr>
+              <w:rPr>
+                <w:rStyle w:val="RTiSWDocLiteralText"/>
+              </w:rPr>
+            </w:pPr>
+            <w:r>
+              <w:t>Yes</w:t>
+            </w:r>
+          </w:p>
+        </w:tc>
+        <w:tc>
+          <w:tcPr>
+            <w:tcW w:w="1620" w:type="dxa"/>
           </w:tcPr>
           <w:p>
             <w:pPr>
@@ -3234,25 +3486,38 @@
         </w:trPr>
         <w:tc>
           <w:tcPr>
-            <w:tcW w:w="2857" w:type="dxa"/>
-          </w:tcPr>
-          <w:p>
-            <w:pPr>
-              <w:rPr>
-                <w:rStyle w:val="RTiSWDocLiteralText"/>
-              </w:rPr>
-            </w:pPr>
-            <w:r>
-              <w:rPr>
-                <w:rStyle w:val="RTiSWDocLiteralText"/>
-              </w:rPr>
-              <w:t>Lag-1AutoCorrelation</w:t>
-            </w:r>
-          </w:p>
-        </w:tc>
-        <w:tc>
-          <w:tcPr>
-            <w:tcW w:w="4885" w:type="dxa"/>
+            <w:tcW w:w="2335" w:type="dxa"/>
+          </w:tcPr>
+          <w:p>
+            <w:pPr>
+              <w:rPr>
+                <w:rStyle w:val="RTiSWDocLiteralText"/>
+              </w:rPr>
+            </w:pPr>
+            <w:r>
+              <w:rPr>
+                <w:rStyle w:val="RTiSWDocLiteralText"/>
+              </w:rPr>
+              <w:t>Lag-1Auto</w:t>
+            </w:r>
+          </w:p>
+          <w:p>
+            <w:pPr>
+              <w:rPr>
+                <w:rStyle w:val="RTiSWDocLiteralText"/>
+              </w:rPr>
+            </w:pPr>
+            <w:r>
+              <w:rPr>
+                <w:rStyle w:val="RTiSWDocLiteralText"/>
+              </w:rPr>
+              <w:t>Correlation</w:t>
+            </w:r>
+          </w:p>
+        </w:tc>
+        <w:tc>
+          <w:tcPr>
+            <w:tcW w:w="5760" w:type="dxa"/>
           </w:tcPr>
           <w:p>
             <w:r>
@@ -3499,7 +3764,22 @@
         </w:tc>
         <w:tc>
           <w:tcPr>
-            <w:tcW w:w="1703" w:type="dxa"/>
+            <w:tcW w:w="1080" w:type="dxa"/>
+          </w:tcPr>
+          <w:p>
+            <w:pPr>
+              <w:rPr>
+                <w:rStyle w:val="RTiSWDocLiteralText"/>
+              </w:rPr>
+            </w:pPr>
+            <w:r>
+              <w:t>No</w:t>
+            </w:r>
+          </w:p>
+        </w:tc>
+        <w:tc>
+          <w:tcPr>
+            <w:tcW w:w="1620" w:type="dxa"/>
           </w:tcPr>
           <w:p>
             <w:pPr>
@@ -3516,7 +3796,7 @@
         </w:trPr>
         <w:tc>
           <w:tcPr>
-            <w:tcW w:w="2857" w:type="dxa"/>
+            <w:tcW w:w="2335" w:type="dxa"/>
           </w:tcPr>
           <w:p>
             <w:pPr>
@@ -3534,20 +3814,32 @@
         </w:tc>
         <w:tc>
           <w:tcPr>
-            <w:tcW w:w="4885" w:type="dxa"/>
-          </w:tcPr>
-          <w:p>
-            <w:r>
-              <w:t>Last non-missing value.</w:t>
-            </w:r>
-            <w:r>
-              <w:t xml:space="preserve">  Second statistic is the date/time of the value.</w:t>
-            </w:r>
-          </w:p>
-        </w:tc>
-        <w:tc>
-          <w:tcPr>
-            <w:tcW w:w="1703" w:type="dxa"/>
+            <w:tcW w:w="5760" w:type="dxa"/>
+          </w:tcPr>
+          <w:p>
+            <w:r>
+              <w:t>Last non-missing or missing value.  Second statistic is the date/time of the value.</w:t>
+            </w:r>
+          </w:p>
+        </w:tc>
+        <w:tc>
+          <w:tcPr>
+            <w:tcW w:w="1080" w:type="dxa"/>
+          </w:tcPr>
+          <w:p>
+            <w:pPr>
+              <w:rPr>
+                <w:rStyle w:val="RTiSWDocLiteralText"/>
+              </w:rPr>
+            </w:pPr>
+            <w:r>
+              <w:t>Yes</w:t>
+            </w:r>
+          </w:p>
+        </w:tc>
+        <w:tc>
+          <w:tcPr>
+            <w:tcW w:w="1620" w:type="dxa"/>
           </w:tcPr>
           <w:p>
             <w:pPr>
@@ -3564,63 +3856,59 @@
         </w:trPr>
         <w:tc>
           <w:tcPr>
-            <w:tcW w:w="2857" w:type="dxa"/>
-          </w:tcPr>
-          <w:p>
-            <w:pPr>
-              <w:rPr>
-                <w:rStyle w:val="RTiSWDocLiteralText"/>
-              </w:rPr>
-            </w:pPr>
-            <w:proofErr w:type="spellStart"/>
-            <w:r>
-              <w:rPr>
-                <w:rStyle w:val="RTiSWDocLiteralText"/>
-              </w:rPr>
-              <w:t>LECount</w:t>
-            </w:r>
-            <w:proofErr w:type="spellEnd"/>
-          </w:p>
-        </w:tc>
-        <w:tc>
-          <w:tcPr>
-            <w:tcW w:w="4885" w:type="dxa"/>
-          </w:tcPr>
-          <w:p>
-            <w:r>
-              <w:t xml:space="preserve">Count of values less than or equal to </w:t>
-            </w:r>
-            <w:r>
-              <w:rPr>
-                <w:rStyle w:val="RTiSWDocLiteralText"/>
-              </w:rPr>
-              <w:t>Value1</w:t>
-            </w:r>
-            <w:r>
-              <w:t>.</w:t>
-            </w:r>
-          </w:p>
-          <w:p/>
-        </w:tc>
-        <w:tc>
-          <w:tcPr>
-            <w:tcW w:w="1703" w:type="dxa"/>
-          </w:tcPr>
-          <w:p>
-            <w:pPr>
-              <w:rPr>
-                <w:rStyle w:val="RTiSWDocLiteralText"/>
-              </w:rPr>
-            </w:pPr>
-            <w:r>
-              <w:rPr>
-                <w:rStyle w:val="RTiSWDocLiteralText"/>
-              </w:rPr>
-              <w:t>Value1</w:t>
-            </w:r>
-            <w:r>
-              <w:t xml:space="preserve"> – criteria to check</w:t>
-            </w:r>
+            <w:tcW w:w="2335" w:type="dxa"/>
+          </w:tcPr>
+          <w:p>
+            <w:pPr>
+              <w:rPr>
+                <w:rStyle w:val="RTiSWDocLiteralText"/>
+              </w:rPr>
+            </w:pPr>
+            <w:proofErr w:type="spellStart"/>
+            <w:r>
+              <w:rPr>
+                <w:rStyle w:val="RTiSWDocLiteralText"/>
+              </w:rPr>
+              <w:t>LastNonmissing</w:t>
+            </w:r>
+            <w:proofErr w:type="spellEnd"/>
+          </w:p>
+        </w:tc>
+        <w:tc>
+          <w:tcPr>
+            <w:tcW w:w="5760" w:type="dxa"/>
+          </w:tcPr>
+          <w:p>
+            <w:r>
+              <w:t>Last non-missing value.  Second statistic is the date/time of the value.</w:t>
+            </w:r>
+          </w:p>
+        </w:tc>
+        <w:tc>
+          <w:tcPr>
+            <w:tcW w:w="1080" w:type="dxa"/>
+          </w:tcPr>
+          <w:p>
+            <w:pPr>
+              <w:rPr>
+                <w:rStyle w:val="RTiSWDocLiteralText"/>
+              </w:rPr>
+            </w:pPr>
+            <w:r>
+              <w:t>Yes</w:t>
+            </w:r>
+          </w:p>
+        </w:tc>
+        <w:tc>
+          <w:tcPr>
+            <w:tcW w:w="1620" w:type="dxa"/>
+          </w:tcPr>
+          <w:p>
+            <w:pPr>
+              <w:rPr>
+                <w:rStyle w:val="RTiSWDocLiteralText"/>
+              </w:rPr>
+            </w:pPr>
           </w:p>
         </w:tc>
       </w:tr>
@@ -3630,31 +3918,40 @@
         </w:trPr>
         <w:tc>
           <w:tcPr>
-            <w:tcW w:w="2857" w:type="dxa"/>
-          </w:tcPr>
-          <w:p>
-            <w:pPr>
-              <w:rPr>
-                <w:rStyle w:val="RTiSWDocLiteralText"/>
-              </w:rPr>
-            </w:pPr>
-            <w:proofErr w:type="spellStart"/>
-            <w:r>
-              <w:rPr>
-                <w:rStyle w:val="RTiSWDocLiteralText"/>
-              </w:rPr>
-              <w:t>LTCount</w:t>
-            </w:r>
-            <w:proofErr w:type="spellEnd"/>
-          </w:p>
-        </w:tc>
-        <w:tc>
-          <w:tcPr>
-            <w:tcW w:w="4885" w:type="dxa"/>
-          </w:tcPr>
-          <w:p>
-            <w:r>
-              <w:t xml:space="preserve">Count of values less than </w:t>
+            <w:tcW w:w="2335" w:type="dxa"/>
+          </w:tcPr>
+          <w:p>
+            <w:pPr>
+              <w:tabs>
+                <w:tab w:val="left" w:pos="1944"/>
+              </w:tabs>
+              <w:rPr>
+                <w:rStyle w:val="RTiSWDocLiteralText"/>
+              </w:rPr>
+            </w:pPr>
+            <w:proofErr w:type="spellStart"/>
+            <w:r>
+              <w:rPr>
+                <w:rStyle w:val="RTiSWDocLiteralText"/>
+              </w:rPr>
+              <w:t>LECount</w:t>
+            </w:r>
+            <w:proofErr w:type="spellEnd"/>
+            <w:r>
+              <w:rPr>
+                <w:rStyle w:val="RTiSWDocLiteralText"/>
+              </w:rPr>
+              <w:tab/>
+            </w:r>
+          </w:p>
+        </w:tc>
+        <w:tc>
+          <w:tcPr>
+            <w:tcW w:w="5760" w:type="dxa"/>
+          </w:tcPr>
+          <w:p>
+            <w:r>
+              <w:t xml:space="preserve">Count of values less than or equal to </w:t>
             </w:r>
             <w:r>
               <w:rPr>
@@ -3670,7 +3967,22 @@
         </w:tc>
         <w:tc>
           <w:tcPr>
-            <w:tcW w:w="1703" w:type="dxa"/>
+            <w:tcW w:w="1080" w:type="dxa"/>
+          </w:tcPr>
+          <w:p>
+            <w:pPr>
+              <w:rPr>
+                <w:rStyle w:val="RTiSWDocLiteralText"/>
+              </w:rPr>
+            </w:pPr>
+            <w:r>
+              <w:t>Yes</w:t>
+            </w:r>
+          </w:p>
+        </w:tc>
+        <w:tc>
+          <w:tcPr>
+            <w:tcW w:w="1620" w:type="dxa"/>
           </w:tcPr>
           <w:p>
             <w:pPr>
@@ -3696,42 +4008,78 @@
         </w:trPr>
         <w:tc>
           <w:tcPr>
-            <w:tcW w:w="2857" w:type="dxa"/>
-          </w:tcPr>
-          <w:p>
-            <w:pPr>
-              <w:rPr>
-                <w:rStyle w:val="RTiSWDocLiteralText"/>
-              </w:rPr>
-            </w:pPr>
-            <w:r>
-              <w:rPr>
-                <w:rStyle w:val="RTiSWDocLiteralText"/>
-              </w:rPr>
-              <w:t>Max</w:t>
-            </w:r>
-          </w:p>
-        </w:tc>
-        <w:tc>
-          <w:tcPr>
-            <w:tcW w:w="4885" w:type="dxa"/>
-          </w:tcPr>
-          <w:p>
-            <w:r>
-              <w:t>Maximum value.</w:t>
-            </w:r>
-          </w:p>
-        </w:tc>
-        <w:tc>
-          <w:tcPr>
-            <w:tcW w:w="1703" w:type="dxa"/>
-          </w:tcPr>
-          <w:p>
-            <w:pPr>
-              <w:rPr>
-                <w:rStyle w:val="RTiSWDocLiteralText"/>
-              </w:rPr>
-            </w:pPr>
+            <w:tcW w:w="2335" w:type="dxa"/>
+          </w:tcPr>
+          <w:p>
+            <w:pPr>
+              <w:rPr>
+                <w:rStyle w:val="RTiSWDocLiteralText"/>
+              </w:rPr>
+            </w:pPr>
+            <w:proofErr w:type="spellStart"/>
+            <w:r>
+              <w:rPr>
+                <w:rStyle w:val="RTiSWDocLiteralText"/>
+              </w:rPr>
+              <w:t>LTCount</w:t>
+            </w:r>
+            <w:proofErr w:type="spellEnd"/>
+          </w:p>
+        </w:tc>
+        <w:tc>
+          <w:tcPr>
+            <w:tcW w:w="5760" w:type="dxa"/>
+          </w:tcPr>
+          <w:p>
+            <w:r>
+              <w:t xml:space="preserve">Count of values less than </w:t>
+            </w:r>
+            <w:r>
+              <w:rPr>
+                <w:rStyle w:val="RTiSWDocLiteralText"/>
+              </w:rPr>
+              <w:t>Value1</w:t>
+            </w:r>
+            <w:r>
+              <w:t>.</w:t>
+            </w:r>
+          </w:p>
+          <w:p/>
+        </w:tc>
+        <w:tc>
+          <w:tcPr>
+            <w:tcW w:w="1080" w:type="dxa"/>
+          </w:tcPr>
+          <w:p>
+            <w:pPr>
+              <w:rPr>
+                <w:rStyle w:val="RTiSWDocLiteralText"/>
+              </w:rPr>
+            </w:pPr>
+            <w:r>
+              <w:t>Yes</w:t>
+            </w:r>
+          </w:p>
+        </w:tc>
+        <w:tc>
+          <w:tcPr>
+            <w:tcW w:w="1620" w:type="dxa"/>
+          </w:tcPr>
+          <w:p>
+            <w:pPr>
+              <w:rPr>
+                <w:rStyle w:val="RTiSWDocLiteralText"/>
+              </w:rPr>
+            </w:pPr>
+            <w:r>
+              <w:rPr>
+                <w:rStyle w:val="RTiSWDocLiteralText"/>
+              </w:rPr>
+              <w:t>Value1</w:t>
+            </w:r>
+            <w:r>
+              <w:t xml:space="preserve"> – criteria to check</w:t>
+            </w:r>
           </w:p>
         </w:tc>
       </w:tr>
@@ -3741,35 +4089,50 @@
         </w:trPr>
         <w:tc>
           <w:tcPr>
-            <w:tcW w:w="2857" w:type="dxa"/>
-          </w:tcPr>
-          <w:p>
-            <w:pPr>
-              <w:rPr>
-                <w:rStyle w:val="RTiSWDocLiteralText"/>
-              </w:rPr>
-            </w:pPr>
-            <w:r>
-              <w:rPr>
-                <w:rStyle w:val="RTiSWDocLiteralText"/>
-              </w:rPr>
-              <w:t>Mean</w:t>
-            </w:r>
-          </w:p>
-        </w:tc>
-        <w:tc>
-          <w:tcPr>
-            <w:tcW w:w="4885" w:type="dxa"/>
-          </w:tcPr>
-          <w:p>
-            <w:r>
-              <w:t>Mean value.</w:t>
-            </w:r>
-          </w:p>
-        </w:tc>
-        <w:tc>
-          <w:tcPr>
-            <w:tcW w:w="1703" w:type="dxa"/>
+            <w:tcW w:w="2335" w:type="dxa"/>
+          </w:tcPr>
+          <w:p>
+            <w:pPr>
+              <w:rPr>
+                <w:rStyle w:val="RTiSWDocLiteralText"/>
+              </w:rPr>
+            </w:pPr>
+            <w:r>
+              <w:rPr>
+                <w:rStyle w:val="RTiSWDocLiteralText"/>
+              </w:rPr>
+              <w:t>Max</w:t>
+            </w:r>
+          </w:p>
+        </w:tc>
+        <w:tc>
+          <w:tcPr>
+            <w:tcW w:w="5760" w:type="dxa"/>
+          </w:tcPr>
+          <w:p>
+            <w:r>
+              <w:t>Maximum value.</w:t>
+            </w:r>
+          </w:p>
+        </w:tc>
+        <w:tc>
+          <w:tcPr>
+            <w:tcW w:w="1080" w:type="dxa"/>
+          </w:tcPr>
+          <w:p>
+            <w:pPr>
+              <w:rPr>
+                <w:rStyle w:val="RTiSWDocLiteralText"/>
+              </w:rPr>
+            </w:pPr>
+            <w:r>
+              <w:t>Yes</w:t>
+            </w:r>
+          </w:p>
+        </w:tc>
+        <w:tc>
+          <w:tcPr>
+            <w:tcW w:w="1620" w:type="dxa"/>
           </w:tcPr>
           <w:p>
             <w:pPr>
@@ -3786,35 +4149,50 @@
         </w:trPr>
         <w:tc>
           <w:tcPr>
-            <w:tcW w:w="2857" w:type="dxa"/>
-          </w:tcPr>
-          <w:p>
-            <w:pPr>
-              <w:rPr>
-                <w:rStyle w:val="RTiSWDocLiteralText"/>
-              </w:rPr>
-            </w:pPr>
-            <w:r>
-              <w:rPr>
-                <w:rStyle w:val="RTiSWDocLiteralText"/>
-              </w:rPr>
-              <w:t>Min</w:t>
-            </w:r>
-          </w:p>
-        </w:tc>
-        <w:tc>
-          <w:tcPr>
-            <w:tcW w:w="4885" w:type="dxa"/>
-          </w:tcPr>
-          <w:p>
-            <w:r>
-              <w:t>Minimum value.</w:t>
-            </w:r>
-          </w:p>
-        </w:tc>
-        <w:tc>
-          <w:tcPr>
-            <w:tcW w:w="1703" w:type="dxa"/>
+            <w:tcW w:w="2335" w:type="dxa"/>
+          </w:tcPr>
+          <w:p>
+            <w:pPr>
+              <w:rPr>
+                <w:rStyle w:val="RTiSWDocLiteralText"/>
+              </w:rPr>
+            </w:pPr>
+            <w:r>
+              <w:rPr>
+                <w:rStyle w:val="RTiSWDocLiteralText"/>
+              </w:rPr>
+              <w:t>Mean</w:t>
+            </w:r>
+          </w:p>
+        </w:tc>
+        <w:tc>
+          <w:tcPr>
+            <w:tcW w:w="5760" w:type="dxa"/>
+          </w:tcPr>
+          <w:p>
+            <w:r>
+              <w:t>Mean value.</w:t>
+            </w:r>
+          </w:p>
+        </w:tc>
+        <w:tc>
+          <w:tcPr>
+            <w:tcW w:w="1080" w:type="dxa"/>
+          </w:tcPr>
+          <w:p>
+            <w:pPr>
+              <w:rPr>
+                <w:rStyle w:val="RTiSWDocLiteralText"/>
+              </w:rPr>
+            </w:pPr>
+            <w:r>
+              <w:t>No</w:t>
+            </w:r>
+          </w:p>
+        </w:tc>
+        <w:tc>
+          <w:tcPr>
+            <w:tcW w:w="1620" w:type="dxa"/>
           </w:tcPr>
           <w:p>
             <w:pPr>
@@ -3831,37 +4209,50 @@
         </w:trPr>
         <w:tc>
           <w:tcPr>
-            <w:tcW w:w="2857" w:type="dxa"/>
-          </w:tcPr>
-          <w:p>
-            <w:pPr>
-              <w:rPr>
-                <w:rStyle w:val="RTiSWDocLiteralText"/>
-              </w:rPr>
-            </w:pPr>
-            <w:proofErr w:type="spellStart"/>
-            <w:r>
-              <w:rPr>
-                <w:rStyle w:val="RTiSWDocLiteralText"/>
-              </w:rPr>
-              <w:t>MissingCount</w:t>
-            </w:r>
-            <w:proofErr w:type="spellEnd"/>
-          </w:p>
-        </w:tc>
-        <w:tc>
-          <w:tcPr>
-            <w:tcW w:w="4885" w:type="dxa"/>
-          </w:tcPr>
-          <w:p>
-            <w:r>
-              <w:t>Number of missing values.</w:t>
-            </w:r>
-          </w:p>
-        </w:tc>
-        <w:tc>
-          <w:tcPr>
-            <w:tcW w:w="1703" w:type="dxa"/>
+            <w:tcW w:w="2335" w:type="dxa"/>
+          </w:tcPr>
+          <w:p>
+            <w:pPr>
+              <w:rPr>
+                <w:rStyle w:val="RTiSWDocLiteralText"/>
+              </w:rPr>
+            </w:pPr>
+            <w:r>
+              <w:rPr>
+                <w:rStyle w:val="RTiSWDocLiteralText"/>
+              </w:rPr>
+              <w:t>Min</w:t>
+            </w:r>
+          </w:p>
+        </w:tc>
+        <w:tc>
+          <w:tcPr>
+            <w:tcW w:w="5760" w:type="dxa"/>
+          </w:tcPr>
+          <w:p>
+            <w:r>
+              <w:t>Minimum value.</w:t>
+            </w:r>
+          </w:p>
+        </w:tc>
+        <w:tc>
+          <w:tcPr>
+            <w:tcW w:w="1080" w:type="dxa"/>
+          </w:tcPr>
+          <w:p>
+            <w:pPr>
+              <w:rPr>
+                <w:rStyle w:val="RTiSWDocLiteralText"/>
+              </w:rPr>
+            </w:pPr>
+            <w:r>
+              <w:t>Yes</w:t>
+            </w:r>
+          </w:p>
+        </w:tc>
+        <w:tc>
+          <w:tcPr>
+            <w:tcW w:w="1620" w:type="dxa"/>
           </w:tcPr>
           <w:p>
             <w:pPr>
@@ -3878,37 +4269,52 @@
         </w:trPr>
         <w:tc>
           <w:tcPr>
-            <w:tcW w:w="2857" w:type="dxa"/>
-          </w:tcPr>
-          <w:p>
-            <w:pPr>
-              <w:rPr>
-                <w:rStyle w:val="RTiSWDocLiteralText"/>
-              </w:rPr>
-            </w:pPr>
-            <w:proofErr w:type="spellStart"/>
-            <w:r>
-              <w:rPr>
-                <w:rStyle w:val="RTiSWDocLiteralText"/>
-              </w:rPr>
-              <w:t>MissingPercent</w:t>
-            </w:r>
-            <w:proofErr w:type="spellEnd"/>
-          </w:p>
-        </w:tc>
-        <w:tc>
-          <w:tcPr>
-            <w:tcW w:w="4885" w:type="dxa"/>
-          </w:tcPr>
-          <w:p>
-            <w:r>
-              <w:t>Percent of values that are missing.</w:t>
-            </w:r>
-          </w:p>
-        </w:tc>
-        <w:tc>
-          <w:tcPr>
-            <w:tcW w:w="1703" w:type="dxa"/>
+            <w:tcW w:w="2335" w:type="dxa"/>
+          </w:tcPr>
+          <w:p>
+            <w:pPr>
+              <w:rPr>
+                <w:rStyle w:val="RTiSWDocLiteralText"/>
+              </w:rPr>
+            </w:pPr>
+            <w:proofErr w:type="spellStart"/>
+            <w:r>
+              <w:rPr>
+                <w:rStyle w:val="RTiSWDocLiteralText"/>
+              </w:rPr>
+              <w:t>MissingCount</w:t>
+            </w:r>
+            <w:proofErr w:type="spellEnd"/>
+          </w:p>
+        </w:tc>
+        <w:tc>
+          <w:tcPr>
+            <w:tcW w:w="5760" w:type="dxa"/>
+          </w:tcPr>
+          <w:p>
+            <w:r>
+              <w:t>Number of missing values.</w:t>
+            </w:r>
+          </w:p>
+        </w:tc>
+        <w:tc>
+          <w:tcPr>
+            <w:tcW w:w="1080" w:type="dxa"/>
+          </w:tcPr>
+          <w:p>
+            <w:pPr>
+              <w:rPr>
+                <w:rStyle w:val="RTiSWDocLiteralText"/>
+              </w:rPr>
+            </w:pPr>
+            <w:r>
+              <w:t>Yes</w:t>
+            </w:r>
+          </w:p>
+        </w:tc>
+        <w:tc>
+          <w:tcPr>
+            <w:tcW w:w="1620" w:type="dxa"/>
           </w:tcPr>
           <w:p>
             <w:pPr>
@@ -3925,37 +4331,52 @@
         </w:trPr>
         <w:tc>
           <w:tcPr>
-            <w:tcW w:w="2857" w:type="dxa"/>
-          </w:tcPr>
-          <w:p>
-            <w:pPr>
-              <w:rPr>
-                <w:rStyle w:val="RTiSWDocLiteralText"/>
-              </w:rPr>
-            </w:pPr>
-            <w:proofErr w:type="spellStart"/>
-            <w:r>
-              <w:rPr>
-                <w:rStyle w:val="RTiSWDocLiteralText"/>
-              </w:rPr>
-              <w:t>MissingSeqLengthMax</w:t>
-            </w:r>
-            <w:proofErr w:type="spellEnd"/>
-          </w:p>
-        </w:tc>
-        <w:tc>
-          <w:tcPr>
-            <w:tcW w:w="4885" w:type="dxa"/>
-          </w:tcPr>
-          <w:p>
-            <w:r>
-              <w:t>Maximum number of sequential values that are missing.</w:t>
-            </w:r>
-          </w:p>
-        </w:tc>
-        <w:tc>
-          <w:tcPr>
-            <w:tcW w:w="1703" w:type="dxa"/>
+            <w:tcW w:w="2335" w:type="dxa"/>
+          </w:tcPr>
+          <w:p>
+            <w:pPr>
+              <w:rPr>
+                <w:rStyle w:val="RTiSWDocLiteralText"/>
+              </w:rPr>
+            </w:pPr>
+            <w:proofErr w:type="spellStart"/>
+            <w:r>
+              <w:rPr>
+                <w:rStyle w:val="RTiSWDocLiteralText"/>
+              </w:rPr>
+              <w:t>MissingPercent</w:t>
+            </w:r>
+            <w:proofErr w:type="spellEnd"/>
+          </w:p>
+        </w:tc>
+        <w:tc>
+          <w:tcPr>
+            <w:tcW w:w="5760" w:type="dxa"/>
+          </w:tcPr>
+          <w:p>
+            <w:r>
+              <w:t>Percent of values that are missing.</w:t>
+            </w:r>
+          </w:p>
+        </w:tc>
+        <w:tc>
+          <w:tcPr>
+            <w:tcW w:w="1080" w:type="dxa"/>
+          </w:tcPr>
+          <w:p>
+            <w:pPr>
+              <w:rPr>
+                <w:rStyle w:val="RTiSWDocLiteralText"/>
+              </w:rPr>
+            </w:pPr>
+            <w:r>
+              <w:t>Yes</w:t>
+            </w:r>
+          </w:p>
+        </w:tc>
+        <w:tc>
+          <w:tcPr>
+            <w:tcW w:w="1620" w:type="dxa"/>
           </w:tcPr>
           <w:p>
             <w:pPr>
@@ -3972,37 +4393,67 @@
         </w:trPr>
         <w:tc>
           <w:tcPr>
-            <w:tcW w:w="2857" w:type="dxa"/>
-          </w:tcPr>
-          <w:p>
-            <w:pPr>
-              <w:rPr>
-                <w:rStyle w:val="RTiSWDocLiteralText"/>
-              </w:rPr>
-            </w:pPr>
-            <w:proofErr w:type="spellStart"/>
-            <w:r>
-              <w:rPr>
-                <w:rStyle w:val="RTiSWDocLiteralText"/>
-              </w:rPr>
-              <w:t>NonmissingCount</w:t>
-            </w:r>
-            <w:proofErr w:type="spellEnd"/>
-          </w:p>
-        </w:tc>
-        <w:tc>
-          <w:tcPr>
-            <w:tcW w:w="4885" w:type="dxa"/>
-          </w:tcPr>
-          <w:p>
-            <w:r>
-              <w:t>Number of non-missing values.</w:t>
-            </w:r>
-          </w:p>
-        </w:tc>
-        <w:tc>
-          <w:tcPr>
-            <w:tcW w:w="1703" w:type="dxa"/>
+            <w:tcW w:w="2335" w:type="dxa"/>
+          </w:tcPr>
+          <w:p>
+            <w:pPr>
+              <w:rPr>
+                <w:rStyle w:val="RTiSWDocLiteralText"/>
+              </w:rPr>
+            </w:pPr>
+            <w:proofErr w:type="spellStart"/>
+            <w:r>
+              <w:rPr>
+                <w:rStyle w:val="RTiSWDocLiteralText"/>
+              </w:rPr>
+              <w:t>MissingSeq</w:t>
+            </w:r>
+            <w:proofErr w:type="spellEnd"/>
+          </w:p>
+          <w:p>
+            <w:pPr>
+              <w:rPr>
+                <w:rStyle w:val="RTiSWDocLiteralText"/>
+              </w:rPr>
+            </w:pPr>
+            <w:proofErr w:type="spellStart"/>
+            <w:r>
+              <w:rPr>
+                <w:rStyle w:val="RTiSWDocLiteralText"/>
+              </w:rPr>
+              <w:t>LengthMax</w:t>
+            </w:r>
+            <w:proofErr w:type="spellEnd"/>
+          </w:p>
+        </w:tc>
+        <w:tc>
+          <w:tcPr>
+            <w:tcW w:w="5760" w:type="dxa"/>
+          </w:tcPr>
+          <w:p>
+            <w:r>
+              <w:t>Maximum number of sequential values that are missing.</w:t>
+            </w:r>
+          </w:p>
+        </w:tc>
+        <w:tc>
+          <w:tcPr>
+            <w:tcW w:w="1080" w:type="dxa"/>
+          </w:tcPr>
+          <w:p>
+            <w:pPr>
+              <w:rPr>
+                <w:rStyle w:val="RTiSWDocLiteralText"/>
+              </w:rPr>
+            </w:pPr>
+            <w:r>
+              <w:t>No</w:t>
+            </w:r>
+          </w:p>
+        </w:tc>
+        <w:tc>
+          <w:tcPr>
+            <w:tcW w:w="1620" w:type="dxa"/>
           </w:tcPr>
           <w:p>
             <w:pPr>
@@ -4019,37 +4470,52 @@
         </w:trPr>
         <w:tc>
           <w:tcPr>
-            <w:tcW w:w="2857" w:type="dxa"/>
-          </w:tcPr>
-          <w:p>
-            <w:pPr>
-              <w:rPr>
-                <w:rStyle w:val="RTiSWDocLiteralText"/>
-              </w:rPr>
-            </w:pPr>
-            <w:proofErr w:type="spellStart"/>
-            <w:r>
-              <w:rPr>
-                <w:rStyle w:val="RTiSWDocLiteralText"/>
-              </w:rPr>
-              <w:t>NonmissingPercent</w:t>
-            </w:r>
-            <w:proofErr w:type="spellEnd"/>
-          </w:p>
-        </w:tc>
-        <w:tc>
-          <w:tcPr>
-            <w:tcW w:w="4885" w:type="dxa"/>
-          </w:tcPr>
-          <w:p>
-            <w:r>
-              <w:t>Percent of values that are not missing.</w:t>
-            </w:r>
-          </w:p>
-        </w:tc>
-        <w:tc>
-          <w:tcPr>
-            <w:tcW w:w="1703" w:type="dxa"/>
+            <w:tcW w:w="2335" w:type="dxa"/>
+          </w:tcPr>
+          <w:p>
+            <w:pPr>
+              <w:rPr>
+                <w:rStyle w:val="RTiSWDocLiteralText"/>
+              </w:rPr>
+            </w:pPr>
+            <w:proofErr w:type="spellStart"/>
+            <w:r>
+              <w:rPr>
+                <w:rStyle w:val="RTiSWDocLiteralText"/>
+              </w:rPr>
+              <w:t>NonmissingCount</w:t>
+            </w:r>
+            <w:proofErr w:type="spellEnd"/>
+          </w:p>
+        </w:tc>
+        <w:tc>
+          <w:tcPr>
+            <w:tcW w:w="5760" w:type="dxa"/>
+          </w:tcPr>
+          <w:p>
+            <w:r>
+              <w:t>Number of non-missing values.</w:t>
+            </w:r>
+          </w:p>
+        </w:tc>
+        <w:tc>
+          <w:tcPr>
+            <w:tcW w:w="1080" w:type="dxa"/>
+          </w:tcPr>
+          <w:p>
+            <w:pPr>
+              <w:rPr>
+                <w:rStyle w:val="RTiSWDocLiteralText"/>
+              </w:rPr>
+            </w:pPr>
+            <w:r>
+              <w:t>Yes</w:t>
+            </w:r>
+          </w:p>
+        </w:tc>
+        <w:tc>
+          <w:tcPr>
+            <w:tcW w:w="1620" w:type="dxa"/>
           </w:tcPr>
           <w:p>
             <w:pPr>
@@ -4066,7 +4532,84 @@
         </w:trPr>
         <w:tc>
           <w:tcPr>
-            <w:tcW w:w="2857" w:type="dxa"/>
+            <w:tcW w:w="2335" w:type="dxa"/>
+          </w:tcPr>
+          <w:p>
+            <w:pPr>
+              <w:rPr>
+                <w:rStyle w:val="RTiSWDocLiteralText"/>
+              </w:rPr>
+            </w:pPr>
+            <w:proofErr w:type="spellStart"/>
+            <w:r>
+              <w:rPr>
+                <w:rStyle w:val="RTiSWDocLiteralText"/>
+              </w:rPr>
+              <w:t>Nonmissing</w:t>
+            </w:r>
+            <w:proofErr w:type="spellEnd"/>
+          </w:p>
+          <w:p>
+            <w:pPr>
+              <w:rPr>
+                <w:rStyle w:val="RTiSWDocLiteralText"/>
+              </w:rPr>
+            </w:pPr>
+            <w:r>
+              <w:rPr>
+                <w:rStyle w:val="RTiSWDocLiteralText"/>
+              </w:rPr>
+              <w:t>Percent</w:t>
+            </w:r>
+          </w:p>
+        </w:tc>
+        <w:tc>
+          <w:tcPr>
+            <w:tcW w:w="5760" w:type="dxa"/>
+          </w:tcPr>
+          <w:p>
+            <w:r>
+              <w:t>Percent of values that are not missing.</w:t>
+            </w:r>
+          </w:p>
+        </w:tc>
+        <w:tc>
+          <w:tcPr>
+            <w:tcW w:w="1080" w:type="dxa"/>
+          </w:tcPr>
+          <w:p>
+            <w:pPr>
+              <w:rPr>
+                <w:rStyle w:val="RTiSWDocLiteralText"/>
+              </w:rPr>
+            </w:pPr>
+            <w:r>
+              <w:t>Yes</w:t>
+            </w:r>
+            <w:bookmarkStart w:id="1" w:name="_GoBack"/>
+            <w:bookmarkEnd w:id="1"/>
+          </w:p>
+        </w:tc>
+        <w:tc>
+          <w:tcPr>
+            <w:tcW w:w="1620" w:type="dxa"/>
+          </w:tcPr>
+          <w:p>
+            <w:pPr>
+              <w:rPr>
+                <w:rStyle w:val="RTiSWDocLiteralText"/>
+              </w:rPr>
+            </w:pPr>
+          </w:p>
+        </w:tc>
+      </w:tr>
+      <w:tr>
+        <w:trPr>
+          <w:jc w:val="center"/>
+        </w:trPr>
+        <w:tc>
+          <w:tcPr>
+            <w:tcW w:w="2335" w:type="dxa"/>
           </w:tcPr>
           <w:p>
             <w:pPr>
@@ -4086,7 +4629,7 @@
         </w:tc>
         <w:tc>
           <w:tcPr>
-            <w:tcW w:w="4885" w:type="dxa"/>
+            <w:tcW w:w="5760" w:type="dxa"/>
           </w:tcPr>
           <w:p>
             <w:r>
@@ -4108,11 +4651,11 @@
               <w:t>YY</w:t>
             </w:r>
             <w:r>
-              <w:t xml:space="preserve"> indicates the return </w:t>
+              <w:t xml:space="preserve"> </w:t>
             </w:r>
             <w:r>
               <w:lastRenderedPageBreak/>
-              <w:t xml:space="preserve">interval.  For example, </w:t>
+              <w:t xml:space="preserve">indicates the return interval.  For example, </w:t>
             </w:r>
             <w:r>
               <w:rPr>
@@ -4224,22 +4767,37 @@
         </w:tc>
         <w:tc>
           <w:tcPr>
-            <w:tcW w:w="1703" w:type="dxa"/>
-          </w:tcPr>
-          <w:p>
-            <w:r>
-              <w:rPr>
-                <w:rStyle w:val="RTiSWDocLiteralText"/>
-              </w:rPr>
+            <w:tcW w:w="1080" w:type="dxa"/>
+          </w:tcPr>
+          <w:p>
+            <w:pPr>
+              <w:rPr>
+                <w:rStyle w:val="RTiSWDocLiteralText"/>
+              </w:rPr>
+            </w:pPr>
+            <w:r>
               <w:lastRenderedPageBreak/>
+              <w:t>No</w:t>
+            </w:r>
+          </w:p>
+        </w:tc>
+        <w:tc>
+          <w:tcPr>
+            <w:tcW w:w="1620" w:type="dxa"/>
+          </w:tcPr>
+          <w:p>
+            <w:r>
+              <w:rPr>
+                <w:rStyle w:val="RTiSWDocLiteralText"/>
+              </w:rPr>
               <w:t>Value1</w:t>
             </w:r>
             <w:r>
-              <w:t xml:space="preserve"> – specify the number of daily values to be </w:t>
+              <w:t xml:space="preserve"> – specify the number of </w:t>
             </w:r>
             <w:r>
               <w:lastRenderedPageBreak/>
-              <w:t>averaged.  Currently this must be an odd number to allow bracketing the current day.</w:t>
+              <w:t>daily values to be averaged.  Currently this must be an odd number to allow bracketing the current day.</w:t>
             </w:r>
           </w:p>
           <w:p/>
@@ -4279,7 +4837,7 @@
         </w:trPr>
         <w:tc>
           <w:tcPr>
-            <w:tcW w:w="2857" w:type="dxa"/>
+            <w:tcW w:w="2335" w:type="dxa"/>
           </w:tcPr>
           <w:p>
             <w:pPr>
@@ -4298,7 +4856,7 @@
         </w:tc>
         <w:tc>
           <w:tcPr>
-            <w:tcW w:w="4885" w:type="dxa"/>
+            <w:tcW w:w="5760" w:type="dxa"/>
           </w:tcPr>
           <w:p>
             <w:r>
@@ -4463,7 +5021,17 @@
         </w:tc>
         <w:tc>
           <w:tcPr>
-            <w:tcW w:w="1703" w:type="dxa"/>
+            <w:tcW w:w="1080" w:type="dxa"/>
+          </w:tcPr>
+          <w:p>
+            <w:r>
+              <w:t>No</w:t>
+            </w:r>
+          </w:p>
+        </w:tc>
+        <w:tc>
+          <w:tcPr>
+            <w:tcW w:w="1620" w:type="dxa"/>
           </w:tcPr>
           <w:p/>
         </w:tc>
@@ -4474,7 +5042,7 @@
         </w:trPr>
         <w:tc>
           <w:tcPr>
-            <w:tcW w:w="2857" w:type="dxa"/>
+            <w:tcW w:w="2335" w:type="dxa"/>
           </w:tcPr>
           <w:p>
             <w:pPr>
@@ -4494,7 +5062,7 @@
         </w:tc>
         <w:tc>
           <w:tcPr>
-            <w:tcW w:w="4885" w:type="dxa"/>
+            <w:tcW w:w="5760" w:type="dxa"/>
           </w:tcPr>
           <w:p>
             <w:r>
@@ -4504,7 +5072,17 @@
         </w:tc>
         <w:tc>
           <w:tcPr>
-            <w:tcW w:w="1703" w:type="dxa"/>
+            <w:tcW w:w="1080" w:type="dxa"/>
+          </w:tcPr>
+          <w:p>
+            <w:r>
+              <w:t>No</w:t>
+            </w:r>
+          </w:p>
+        </w:tc>
+        <w:tc>
+          <w:tcPr>
+            <w:tcW w:w="1620" w:type="dxa"/>
           </w:tcPr>
           <w:p/>
         </w:tc>
@@ -4515,7 +5093,7 @@
         </w:trPr>
         <w:tc>
           <w:tcPr>
-            <w:tcW w:w="2857" w:type="dxa"/>
+            <w:tcW w:w="2335" w:type="dxa"/>
           </w:tcPr>
           <w:p>
             <w:pPr>
@@ -4547,7 +5125,7 @@
         </w:tc>
         <w:tc>
           <w:tcPr>
-            <w:tcW w:w="4885" w:type="dxa"/>
+            <w:tcW w:w="5760" w:type="dxa"/>
           </w:tcPr>
           <w:p>
             <w:r>
@@ -4557,7 +5135,17 @@
         </w:tc>
         <w:tc>
           <w:tcPr>
-            <w:tcW w:w="1703" w:type="dxa"/>
+            <w:tcW w:w="1080" w:type="dxa"/>
+          </w:tcPr>
+          <w:p>
+            <w:r>
+              <w:t>No</w:t>
+            </w:r>
+          </w:p>
+        </w:tc>
+        <w:tc>
+          <w:tcPr>
+            <w:tcW w:w="1620" w:type="dxa"/>
           </w:tcPr>
           <w:p/>
         </w:tc>
@@ -4568,7 +5156,7 @@
         </w:trPr>
         <w:tc>
           <w:tcPr>
-            <w:tcW w:w="2857" w:type="dxa"/>
+            <w:tcW w:w="2335" w:type="dxa"/>
           </w:tcPr>
           <w:p>
             <w:pPr>
@@ -4600,7 +5188,7 @@
         </w:tc>
         <w:tc>
           <w:tcPr>
-            <w:tcW w:w="4885" w:type="dxa"/>
+            <w:tcW w:w="5760" w:type="dxa"/>
           </w:tcPr>
           <w:p>
             <w:r>
@@ -4610,7 +5198,17 @@
         </w:tc>
         <w:tc>
           <w:tcPr>
-            <w:tcW w:w="1703" w:type="dxa"/>
+            <w:tcW w:w="1080" w:type="dxa"/>
+          </w:tcPr>
+          <w:p>
+            <w:r>
+              <w:t>No</w:t>
+            </w:r>
+          </w:p>
+        </w:tc>
+        <w:tc>
+          <w:tcPr>
+            <w:tcW w:w="1620" w:type="dxa"/>
           </w:tcPr>
           <w:p/>
         </w:tc>
@@ -4621,7 +5219,7 @@
         </w:trPr>
         <w:tc>
           <w:tcPr>
-            <w:tcW w:w="2857" w:type="dxa"/>
+            <w:tcW w:w="2335" w:type="dxa"/>
           </w:tcPr>
           <w:p>
             <w:pPr>
@@ -4653,7 +5251,7 @@
         </w:tc>
         <w:tc>
           <w:tcPr>
-            <w:tcW w:w="4885" w:type="dxa"/>
+            <w:tcW w:w="5760" w:type="dxa"/>
           </w:tcPr>
           <w:p>
             <w:r>
@@ -4663,7 +5261,17 @@
         </w:tc>
         <w:tc>
           <w:tcPr>
-            <w:tcW w:w="1703" w:type="dxa"/>
+            <w:tcW w:w="1080" w:type="dxa"/>
+          </w:tcPr>
+          <w:p>
+            <w:r>
+              <w:t>No</w:t>
+            </w:r>
+          </w:p>
+        </w:tc>
+        <w:tc>
+          <w:tcPr>
+            <w:tcW w:w="1620" w:type="dxa"/>
           </w:tcPr>
           <w:p/>
         </w:tc>
@@ -4674,7 +5282,7 @@
         </w:trPr>
         <w:tc>
           <w:tcPr>
-            <w:tcW w:w="2857" w:type="dxa"/>
+            <w:tcW w:w="2335" w:type="dxa"/>
           </w:tcPr>
           <w:p>
             <w:pPr>
@@ -4689,6 +5297,15 @@
               </w:rPr>
               <w:t>SurplusSeq</w:t>
             </w:r>
+            <w:proofErr w:type="spellEnd"/>
+          </w:p>
+          <w:p>
+            <w:pPr>
+              <w:rPr>
+                <w:rStyle w:val="RTiSWDocLiteralText"/>
+              </w:rPr>
+            </w:pPr>
+            <w:proofErr w:type="spellStart"/>
             <w:r>
               <w:rPr>
                 <w:rStyle w:val="RTiSWDocLiteralText"/>
@@ -4700,7 +5317,7 @@
         </w:tc>
         <w:tc>
           <w:tcPr>
-            <w:tcW w:w="4885" w:type="dxa"/>
+            <w:tcW w:w="5760" w:type="dxa"/>
           </w:tcPr>
           <w:p>
             <w:r>
@@ -4710,7 +5327,17 @@
         </w:tc>
         <w:tc>
           <w:tcPr>
-            <w:tcW w:w="1703" w:type="dxa"/>
+            <w:tcW w:w="1080" w:type="dxa"/>
+          </w:tcPr>
+          <w:p>
+            <w:r>
+              <w:t>No</w:t>
+            </w:r>
+          </w:p>
+        </w:tc>
+        <w:tc>
+          <w:tcPr>
+            <w:tcW w:w="1620" w:type="dxa"/>
           </w:tcPr>
           <w:p/>
         </w:tc>
@@ -4721,21 +5348,31 @@
         </w:trPr>
         <w:tc>
           <w:tcPr>
-            <w:tcW w:w="2857" w:type="dxa"/>
-          </w:tcPr>
-          <w:p>
-            <w:pPr>
-              <w:rPr>
-                <w:rStyle w:val="RTiSWDocLiteralText"/>
-              </w:rPr>
-            </w:pPr>
-            <w:proofErr w:type="spellStart"/>
-            <w:r>
-              <w:rPr>
-                <w:rStyle w:val="RTiSWDocLiteralText"/>
-              </w:rPr>
+            <w:tcW w:w="2335" w:type="dxa"/>
+          </w:tcPr>
+          <w:p>
+            <w:pPr>
+              <w:rPr>
+                <w:rStyle w:val="RTiSWDocLiteralText"/>
+              </w:rPr>
+            </w:pPr>
+            <w:proofErr w:type="spellStart"/>
+            <w:r>
+              <w:rPr>
+                <w:rStyle w:val="RTiSWDocLiteralText"/>
+              </w:rPr>
+              <w:lastRenderedPageBreak/>
               <w:t>SurplusSeq</w:t>
             </w:r>
+            <w:proofErr w:type="spellEnd"/>
+          </w:p>
+          <w:p>
+            <w:pPr>
+              <w:rPr>
+                <w:rStyle w:val="RTiSWDocLiteralText"/>
+              </w:rPr>
+            </w:pPr>
+            <w:proofErr w:type="spellStart"/>
             <w:r>
               <w:rPr>
                 <w:rStyle w:val="RTiSWDocLiteralText"/>
@@ -4747,7 +5384,7 @@
         </w:tc>
         <w:tc>
           <w:tcPr>
-            <w:tcW w:w="4885" w:type="dxa"/>
+            <w:tcW w:w="5760" w:type="dxa"/>
           </w:tcPr>
           <w:p>
             <w:r>
@@ -4757,7 +5394,17 @@
         </w:tc>
         <w:tc>
           <w:tcPr>
-            <w:tcW w:w="1703" w:type="dxa"/>
+            <w:tcW w:w="1080" w:type="dxa"/>
+          </w:tcPr>
+          <w:p>
+            <w:r>
+              <w:t>No</w:t>
+            </w:r>
+          </w:p>
+        </w:tc>
+        <w:tc>
+          <w:tcPr>
+            <w:tcW w:w="1620" w:type="dxa"/>
           </w:tcPr>
           <w:p/>
         </w:tc>
@@ -4768,22 +5415,30 @@
         </w:trPr>
         <w:tc>
           <w:tcPr>
-            <w:tcW w:w="2857" w:type="dxa"/>
-          </w:tcPr>
-          <w:p>
-            <w:pPr>
-              <w:rPr>
-                <w:rStyle w:val="RTiSWDocLiteralText"/>
-              </w:rPr>
-            </w:pPr>
-            <w:proofErr w:type="spellStart"/>
-            <w:r>
-              <w:rPr>
-                <w:rStyle w:val="RTiSWDocLiteralText"/>
-              </w:rPr>
-              <w:lastRenderedPageBreak/>
+            <w:tcW w:w="2335" w:type="dxa"/>
+          </w:tcPr>
+          <w:p>
+            <w:pPr>
+              <w:rPr>
+                <w:rStyle w:val="RTiSWDocLiteralText"/>
+              </w:rPr>
+            </w:pPr>
+            <w:proofErr w:type="spellStart"/>
+            <w:r>
+              <w:rPr>
+                <w:rStyle w:val="RTiSWDocLiteralText"/>
+              </w:rPr>
               <w:t>SurplusSeq</w:t>
             </w:r>
+            <w:proofErr w:type="spellEnd"/>
+          </w:p>
+          <w:p>
+            <w:pPr>
+              <w:rPr>
+                <w:rStyle w:val="RTiSWDocLiteralText"/>
+              </w:rPr>
+            </w:pPr>
+            <w:proofErr w:type="spellStart"/>
             <w:r>
               <w:rPr>
                 <w:rStyle w:val="RTiSWDocLiteralText"/>
@@ -4801,7 +5456,7 @@
         </w:tc>
         <w:tc>
           <w:tcPr>
-            <w:tcW w:w="4885" w:type="dxa"/>
+            <w:tcW w:w="5760" w:type="dxa"/>
           </w:tcPr>
           <w:p>
             <w:r>
@@ -4811,7 +5466,17 @@
         </w:tc>
         <w:tc>
           <w:tcPr>
-            <w:tcW w:w="1703" w:type="dxa"/>
+            <w:tcW w:w="1080" w:type="dxa"/>
+          </w:tcPr>
+          <w:p>
+            <w:r>
+              <w:t>No</w:t>
+            </w:r>
+          </w:p>
+        </w:tc>
+        <w:tc>
+          <w:tcPr>
+            <w:tcW w:w="1620" w:type="dxa"/>
           </w:tcPr>
           <w:p/>
         </w:tc>
@@ -4822,7 +5487,7 @@
         </w:trPr>
         <w:tc>
           <w:tcPr>
-            <w:tcW w:w="2857" w:type="dxa"/>
+            <w:tcW w:w="2335" w:type="dxa"/>
           </w:tcPr>
           <w:p>
             <w:pPr>
@@ -4854,7 +5519,7 @@
         </w:tc>
         <w:tc>
           <w:tcPr>
-            <w:tcW w:w="4885" w:type="dxa"/>
+            <w:tcW w:w="5760" w:type="dxa"/>
           </w:tcPr>
           <w:p>
             <w:r>
@@ -4864,7 +5529,17 @@
         </w:tc>
         <w:tc>
           <w:tcPr>
-            <w:tcW w:w="1703" w:type="dxa"/>
+            <w:tcW w:w="1080" w:type="dxa"/>
+          </w:tcPr>
+          <w:p>
+            <w:r>
+              <w:t>No</w:t>
+            </w:r>
+          </w:p>
+        </w:tc>
+        <w:tc>
+          <w:tcPr>
+            <w:tcW w:w="1620" w:type="dxa"/>
           </w:tcPr>
           <w:p/>
         </w:tc>
@@ -4875,7 +5550,7 @@
         </w:trPr>
         <w:tc>
           <w:tcPr>
-            <w:tcW w:w="2857" w:type="dxa"/>
+            <w:tcW w:w="2335" w:type="dxa"/>
           </w:tcPr>
           <w:p>
             <w:pPr>
@@ -4907,7 +5582,7 @@
         </w:tc>
         <w:tc>
           <w:tcPr>
-            <w:tcW w:w="4885" w:type="dxa"/>
+            <w:tcW w:w="5760" w:type="dxa"/>
           </w:tcPr>
           <w:p>
             <w:r>
@@ -4917,7 +5592,17 @@
         </w:tc>
         <w:tc>
           <w:tcPr>
-            <w:tcW w:w="1703" w:type="dxa"/>
+            <w:tcW w:w="1080" w:type="dxa"/>
+          </w:tcPr>
+          <w:p>
+            <w:r>
+              <w:t>No</w:t>
+            </w:r>
+          </w:p>
+        </w:tc>
+        <w:tc>
+          <w:tcPr>
+            <w:tcW w:w="1620" w:type="dxa"/>
           </w:tcPr>
           <w:p/>
         </w:tc>
@@ -4928,7 +5613,7 @@
         </w:trPr>
         <w:tc>
           <w:tcPr>
-            <w:tcW w:w="2857" w:type="dxa"/>
+            <w:tcW w:w="2335" w:type="dxa"/>
           </w:tcPr>
           <w:p>
             <w:pPr>
@@ -4960,7 +5645,7 @@
         </w:tc>
         <w:tc>
           <w:tcPr>
-            <w:tcW w:w="4885" w:type="dxa"/>
+            <w:tcW w:w="5760" w:type="dxa"/>
           </w:tcPr>
           <w:p>
             <w:r>
@@ -4970,7 +5655,17 @@
         </w:tc>
         <w:tc>
           <w:tcPr>
-            <w:tcW w:w="1703" w:type="dxa"/>
+            <w:tcW w:w="1080" w:type="dxa"/>
+          </w:tcPr>
+          <w:p>
+            <w:r>
+              <w:t>No</w:t>
+            </w:r>
+          </w:p>
+        </w:tc>
+        <w:tc>
+          <w:tcPr>
+            <w:tcW w:w="1620" w:type="dxa"/>
           </w:tcPr>
           <w:p/>
         </w:tc>
@@ -4981,7 +5676,7 @@
         </w:trPr>
         <w:tc>
           <w:tcPr>
-            <w:tcW w:w="2857" w:type="dxa"/>
+            <w:tcW w:w="2335" w:type="dxa"/>
           </w:tcPr>
           <w:p>
             <w:pPr>
@@ -4999,7 +5694,7 @@
         </w:tc>
         <w:tc>
           <w:tcPr>
-            <w:tcW w:w="4885" w:type="dxa"/>
+            <w:tcW w:w="5760" w:type="dxa"/>
           </w:tcPr>
           <w:p>
             <w:r>
@@ -5009,7 +5704,17 @@
         </w:tc>
         <w:tc>
           <w:tcPr>
-            <w:tcW w:w="1703" w:type="dxa"/>
+            <w:tcW w:w="1080" w:type="dxa"/>
+          </w:tcPr>
+          <w:p>
+            <w:r>
+              <w:t>No</w:t>
+            </w:r>
+          </w:p>
+        </w:tc>
+        <w:tc>
+          <w:tcPr>
+            <w:tcW w:w="1620" w:type="dxa"/>
           </w:tcPr>
           <w:p/>
         </w:tc>
@@ -5020,7 +5725,7 @@
         </w:trPr>
         <w:tc>
           <w:tcPr>
-            <w:tcW w:w="2857" w:type="dxa"/>
+            <w:tcW w:w="2335" w:type="dxa"/>
           </w:tcPr>
           <w:p>
             <w:pPr>
@@ -5040,7 +5745,7 @@
         </w:tc>
         <w:tc>
           <w:tcPr>
-            <w:tcW w:w="4885" w:type="dxa"/>
+            <w:tcW w:w="5760" w:type="dxa"/>
           </w:tcPr>
           <w:p>
             <w:r>
@@ -5094,7 +5799,17 @@
         </w:tc>
         <w:tc>
           <w:tcPr>
-            <w:tcW w:w="1703" w:type="dxa"/>
+            <w:tcW w:w="1080" w:type="dxa"/>
+          </w:tcPr>
+          <w:p>
+            <w:r>
+              <w:t>No</w:t>
+            </w:r>
+          </w:p>
+        </w:tc>
+        <w:tc>
+          <w:tcPr>
+            <w:tcW w:w="1620" w:type="dxa"/>
           </w:tcPr>
           <w:p/>
         </w:tc>
@@ -5105,7 +5820,7 @@
         </w:trPr>
         <w:tc>
           <w:tcPr>
-            <w:tcW w:w="2857" w:type="dxa"/>
+            <w:tcW w:w="2335" w:type="dxa"/>
           </w:tcPr>
           <w:p>
             <w:pPr>
@@ -5123,7 +5838,7 @@
         </w:tc>
         <w:tc>
           <w:tcPr>
-            <w:tcW w:w="4885" w:type="dxa"/>
+            <w:tcW w:w="5760" w:type="dxa"/>
           </w:tcPr>
           <w:p>
             <w:r>
@@ -5133,7 +5848,17 @@
         </w:tc>
         <w:tc>
           <w:tcPr>
-            <w:tcW w:w="1703" w:type="dxa"/>
+            <w:tcW w:w="1080" w:type="dxa"/>
+          </w:tcPr>
+          <w:p>
+            <w:r>
+              <w:t>No</w:t>
+            </w:r>
+          </w:p>
+        </w:tc>
+        <w:tc>
+          <w:tcPr>
+            <w:tcW w:w="1620" w:type="dxa"/>
           </w:tcPr>
           <w:p/>
         </w:tc>
@@ -5503,7 +6228,7 @@
       <w:rPr>
         <w:noProof/>
       </w:rPr>
-      <w:t>7</w:t>
+      <w:t>5</w:t>
     </w:r>
     <w:r>
       <w:fldChar w:fldCharType="end"/>

</xml_diff>

<commit_message>
Update CalculateTimeSeriesStatistic documentation for new StatisticValueProperty parameter.
</commit_message>
<xml_diff>
--- a/doc/UserManual/Word/60_Command_CalculateTimeSeriesStatistic.docx
+++ b/doc/UserManual/Word/60_Command_CalculateTimeSeriesStatistic.docx
@@ -59,46 +59,46 @@
         <w:t>1</w:t>
       </w:r>
       <w:r>
+        <w:t>2</w:t>
+      </w:r>
+      <w:r>
+        <w:t>.</w:t>
+      </w:r>
+      <w:r>
+        <w:t>0</w:t>
+      </w:r>
+      <w:r>
+        <w:t>0</w:t>
+      </w:r>
+      <w:r>
+        <w:t>.0</w:t>
+      </w:r>
+      <w:r>
+        <w:t>0</w:t>
+      </w:r>
+      <w:r>
+        <w:t>, 20</w:t>
+      </w:r>
+      <w:r>
         <w:t>1</w:t>
       </w:r>
       <w:r>
-        <w:t>.</w:t>
+        <w:t>7</w:t>
+      </w:r>
+      <w:r>
+        <w:t>-</w:t>
       </w:r>
       <w:r>
         <w:t>0</w:t>
       </w:r>
       <w:r>
-        <w:t>5</w:t>
-      </w:r>
-      <w:r>
-        <w:t>.0</w:t>
-      </w:r>
-      <w:r>
-        <w:t>0</w:t>
-      </w:r>
-      <w:r>
-        <w:t>, 20</w:t>
-      </w:r>
-      <w:r>
-        <w:t>1</w:t>
-      </w:r>
-      <w:r>
-        <w:t>5</w:t>
+        <w:t>4</w:t>
       </w:r>
       <w:r>
         <w:t>-</w:t>
       </w:r>
       <w:r>
-        <w:t>0</w:t>
-      </w:r>
-      <w:r>
-        <w:t>7</w:t>
-      </w:r>
-      <w:r>
-        <w:t>-</w:t>
-      </w:r>
-      <w:r>
-        <w:t>17</w:t>
+        <w:t>02</w:t>
       </w:r>
     </w:p>
     <w:p>
@@ -502,7 +502,6 @@
         </w:numPr>
         <w:jc w:val="center"/>
       </w:pPr>
-      <w:bookmarkStart w:id="1" w:name="_GoBack"/>
       <w:r>
         <w:rPr>
           <w:noProof/>
@@ -549,7 +548,6 @@
           </wp:inline>
         </w:drawing>
       </w:r>
-      <w:bookmarkEnd w:id="1"/>
     </w:p>
     <w:p>
       <w:pPr>
@@ -601,9 +599,9 @@
         </w:rPr>
         <w:drawing>
           <wp:inline distT="0" distB="0" distL="0" distR="0">
-            <wp:extent cx="5943600" cy="1471930"/>
-            <wp:effectExtent l="0" t="0" r="0" b="0"/>
-            <wp:docPr id="9" name="Picture 9"/>
+            <wp:extent cx="5943600" cy="1476375"/>
+            <wp:effectExtent l="0" t="0" r="0" b="9525"/>
+            <wp:docPr id="2" name="Picture 2"/>
             <wp:cNvGraphicFramePr>
               <a:graphicFrameLocks xmlns:a="http://schemas.openxmlformats.org/drawingml/2006/main" noChangeAspect="1"/>
             </wp:cNvGraphicFramePr>
@@ -611,7 +609,7 @@
               <a:graphicData uri="http://schemas.openxmlformats.org/drawingml/2006/picture">
                 <pic:pic xmlns:pic="http://schemas.openxmlformats.org/drawingml/2006/picture">
                   <pic:nvPicPr>
-                    <pic:cNvPr id="9" name="command_CalculateTimeSeriesStatistic_OutputProperty.png"/>
+                    <pic:cNvPr id="2" name="command_CalculateTimeSeriesStatistic_OutputProperty.png"/>
                     <pic:cNvPicPr/>
                   </pic:nvPicPr>
                   <pic:blipFill>
@@ -629,7 +627,7 @@
                   <pic:spPr>
                     <a:xfrm>
                       <a:off x="0" y="0"/>
-                      <a:ext cx="5943600" cy="1471930"/>
+                      <a:ext cx="5943600" cy="1476375"/>
                     </a:xfrm>
                     <a:prstGeom prst="rect">
                       <a:avLst/>
@@ -1921,7 +1919,6 @@
               <w:rPr>
                 <w:rStyle w:val="RTiSWDocLiteralText"/>
               </w:rPr>
-              <w:lastRenderedPageBreak/>
               <w:t>Analysis</w:t>
             </w:r>
           </w:p>
@@ -2450,6 +2447,64 @@
           <w:p>
             <w:r>
               <w:t>If specified, the output statistic will be set as a property value for the time series.  In the future, statistics with multiple values will use a variation of the property name.</w:t>
+            </w:r>
+          </w:p>
+        </w:tc>
+        <w:tc>
+          <w:tcPr>
+            <w:tcW w:w="2516" w:type="dxa"/>
+          </w:tcPr>
+          <w:p>
+            <w:r>
+              <w:t>No property is set.</w:t>
+            </w:r>
+          </w:p>
+        </w:tc>
+      </w:tr>
+      <w:tr>
+        <w:trPr>
+          <w:jc w:val="center"/>
+        </w:trPr>
+        <w:tc>
+          <w:tcPr>
+            <w:tcW w:w="2197" w:type="dxa"/>
+          </w:tcPr>
+          <w:p>
+            <w:pPr>
+              <w:rPr>
+                <w:rStyle w:val="RTiSWDocLiteralText"/>
+              </w:rPr>
+            </w:pPr>
+            <w:r>
+              <w:rPr>
+                <w:rStyle w:val="RTiSWDocLiteralText"/>
+              </w:rPr>
+              <w:t>Statistic</w:t>
+            </w:r>
+          </w:p>
+          <w:p>
+            <w:pPr>
+              <w:rPr>
+                <w:rStyle w:val="RTiSWDocLiteralText"/>
+              </w:rPr>
+            </w:pPr>
+            <w:proofErr w:type="spellStart"/>
+            <w:r>
+              <w:rPr>
+                <w:rStyle w:val="RTiSWDocLiteralText"/>
+              </w:rPr>
+              <w:t>ValueProperty</w:t>
+            </w:r>
+            <w:proofErr w:type="spellEnd"/>
+          </w:p>
+        </w:tc>
+        <w:tc>
+          <w:tcPr>
+            <w:tcW w:w="4839" w:type="dxa"/>
+          </w:tcPr>
+          <w:p>
+            <w:r>
+              <w:t>Name of the processor property to set the value of the statistics.</w:t>
             </w:r>
           </w:p>
         </w:tc>
@@ -2483,6 +2538,20 @@
         <w:rPr>
           <w:color w:val="000000"/>
         </w:rPr>
+        <w:br w:type="page"/>
+      </w:r>
+    </w:p>
+    <w:p>
+      <w:pPr>
+        <w:rPr>
+          <w:color w:val="000000"/>
+        </w:rPr>
+      </w:pPr>
+      <w:r>
+        <w:rPr>
+          <w:color w:val="000000"/>
+        </w:rPr>
+        <w:lastRenderedPageBreak/>
         <w:t xml:space="preserve">The following table provides additional information about specific statistics, in particular to describe how </w:t>
       </w:r>
       <w:r>
@@ -2501,7 +2570,15 @@
         <w:rPr>
           <w:color w:val="000000"/>
         </w:rPr>
-        <w:t xml:space="preserve">whether additional input needs to be provided with </w:t>
+        <w:t>whether addi</w:t>
+      </w:r>
+      <w:bookmarkStart w:id="1" w:name="_GoBack"/>
+      <w:bookmarkEnd w:id="1"/>
+      <w:r>
+        <w:rPr>
+          <w:color w:val="000000"/>
+        </w:rPr>
+        <w:t xml:space="preserve">tional input needs to be provided with </w:t>
       </w:r>
       <w:r>
         <w:rPr>
@@ -2828,7 +2905,6 @@
                 <w:rStyle w:val="RTiSWDocLiteralText"/>
                 <w:sz w:val="20"/>
               </w:rPr>
-              <w:lastRenderedPageBreak/>
               <w:t>DeficitMax</w:t>
             </w:r>
             <w:proofErr w:type="spellEnd"/>
@@ -4307,6 +4383,7 @@
                 <w:rStyle w:val="RTiSWDocLiteralText"/>
                 <w:sz w:val="20"/>
               </w:rPr>
+              <w:lastRenderedPageBreak/>
               <w:t>Last</w:t>
             </w:r>
           </w:p>
@@ -4631,7 +4708,6 @@
                 <w:rStyle w:val="RTiSWDocLiteralText"/>
                 <w:sz w:val="20"/>
               </w:rPr>
-              <w:lastRenderedPageBreak/>
               <w:t>LTCount</w:t>
             </w:r>
             <w:proofErr w:type="spellEnd"/>
@@ -5617,7 +5693,14 @@
               <w:rPr>
                 <w:sz w:val="20"/>
               </w:rPr>
-              <w:t xml:space="preserve">For each year, loop through each day from January 1 to December 31.  Compute an average flow by averaging 7 days, in this case with 3 values on each side of the current day and including the current day.  If at the end of the year, use 3 values from adjoining years.  The number of missing data allowed is controlled by the </w:t>
+              <w:t xml:space="preserve">For each year, loop through each day from January 1 to December 31.  Compute an average flow by averaging 7 days, in this case with 3 values on each side of the current day and including the current day.  If at the end of the year, use 3 values from adjoining years.  The number of missing data allowed is </w:t>
+            </w:r>
+            <w:r>
+              <w:rPr>
+                <w:sz w:val="20"/>
+              </w:rPr>
+              <w:lastRenderedPageBreak/>
+              <w:t xml:space="preserve">controlled by the </w:t>
             </w:r>
             <w:r>
               <w:rPr>
@@ -5664,14 +5747,7 @@
               <w:rPr>
                 <w:sz w:val="20"/>
               </w:rPr>
-              <w:t xml:space="preserve">Utilize the minimum values for all years, with log-Pearson Type III distribution, to determine the value for the 10-year recurrence interval.  </w:t>
-            </w:r>
-            <w:r>
-              <w:rPr>
-                <w:sz w:val="20"/>
-              </w:rPr>
-              <w:lastRenderedPageBreak/>
-              <w:t xml:space="preserve">See </w:t>
+              <w:t xml:space="preserve">Utilize the minimum values for all years, with log-Pearson Type III distribution, to determine the value for the 10-year recurrence interval.  See </w:t>
             </w:r>
             <w:hyperlink r:id="rId11" w:history="1">
               <w:r>
@@ -5879,7 +5955,6 @@
                 <w:rStyle w:val="RTiSWDocLiteralText"/>
                 <w:sz w:val="20"/>
               </w:rPr>
-              <w:lastRenderedPageBreak/>
               <w:t>Skew</w:t>
             </w:r>
           </w:p>
@@ -6915,7 +6990,14 @@
               <w:rPr>
                 <w:sz w:val="20"/>
               </w:rPr>
-              <w:t>Mean of the sum of sequential values where each value is greater than the mean (for example mean water surplus volume).</w:t>
+              <w:t xml:space="preserve">Mean of the sum of sequential values where each value is greater </w:t>
+            </w:r>
+            <w:r>
+              <w:rPr>
+                <w:sz w:val="20"/>
+              </w:rPr>
+              <w:lastRenderedPageBreak/>
+              <w:t>than the mean (for example mean water surplus volume).</w:t>
             </w:r>
           </w:p>
         </w:tc>
@@ -6933,6 +7015,7 @@
               <w:rPr>
                 <w:sz w:val="20"/>
               </w:rPr>
+              <w:lastRenderedPageBreak/>
               <w:t>No</w:t>
             </w:r>
           </w:p>
@@ -7182,7 +7265,6 @@
                 <w:rStyle w:val="RTiSWDocLiteralText"/>
                 <w:sz w:val="20"/>
               </w:rPr>
-              <w:lastRenderedPageBreak/>
               <w:t>TableStatisticColumn</w:t>
             </w:r>
             <w:proofErr w:type="spellEnd"/>
@@ -7247,7 +7329,6 @@
               <w:rPr>
                 <w:sz w:val="20"/>
               </w:rPr>
-              <w:lastRenderedPageBreak/>
               <w:t>No</w:t>
             </w:r>
           </w:p>
@@ -7297,7 +7378,6 @@
                 <w:rStyle w:val="RTiSWDocLiteralText"/>
                 <w:sz w:val="20"/>
               </w:rPr>
-              <w:lastRenderedPageBreak/>
               <w:t>Variance</w:t>
             </w:r>
           </w:p>
@@ -8921,6 +9001,7 @@
   <w:style w:type="character" w:default="1" w:styleId="DefaultParagraphFont">
     <w:name w:val="Default Paragraph Font"/>
     <w:uiPriority w:val="1"/>
+    <w:semiHidden/>
     <w:unhideWhenUsed/>
   </w:style>
   <w:style w:type="table" w:default="1" w:styleId="TableNormal">

</xml_diff>